<commit_message>
Substituindo arquivo com nova atualização
</commit_message>
<xml_diff>
--- a/Projetos.docx
+++ b/Projetos.docx
@@ -894,10 +894,8 @@
           <w:sz w:val="28"/>
           <w:szCs w:val="28"/>
         </w:rPr>
-        <w:t>-</w:t>
-      </w:r>
-      <w:bookmarkStart w:id="0" w:name="_GoBack"/>
-      <w:bookmarkEnd w:id="0"/>
+        <w:t>:</w:t>
+      </w:r>
     </w:p>
     <w:p>
       <w:pPr>
@@ -1331,6 +1329,67 @@
           <w:szCs w:val="28"/>
         </w:rPr>
       </w:pPr>
+      <w:r>
+        <w:rPr>
+          <w:rFonts w:cstheme="minorHAnsi"/>
+          <w:sz w:val="28"/>
+          <w:szCs w:val="28"/>
+        </w:rPr>
+        <w:t>Falta:</w:t>
+      </w:r>
+    </w:p>
+    <w:p>
+      <w:pPr>
+        <w:rPr>
+          <w:rFonts w:cstheme="minorHAnsi"/>
+          <w:sz w:val="28"/>
+          <w:szCs w:val="28"/>
+        </w:rPr>
+      </w:pPr>
+      <w:r>
+        <w:rPr>
+          <w:rFonts w:cstheme="minorHAnsi"/>
+          <w:sz w:val="28"/>
+          <w:szCs w:val="28"/>
+        </w:rPr>
+        <w:t>2</w:t>
+      </w:r>
+    </w:p>
+    <w:p>
+      <w:pPr>
+        <w:rPr>
+          <w:rFonts w:cstheme="minorHAnsi"/>
+          <w:sz w:val="28"/>
+          <w:szCs w:val="28"/>
+        </w:rPr>
+      </w:pPr>
+      <w:r>
+        <w:rPr>
+          <w:rFonts w:cstheme="minorHAnsi"/>
+          <w:sz w:val="28"/>
+          <w:szCs w:val="28"/>
+        </w:rPr>
+        <w:t>3</w:t>
+      </w:r>
+    </w:p>
+    <w:p>
+      <w:pPr>
+        <w:rPr>
+          <w:rFonts w:cstheme="minorHAnsi"/>
+          <w:sz w:val="28"/>
+          <w:szCs w:val="28"/>
+        </w:rPr>
+      </w:pPr>
+      <w:r>
+        <w:rPr>
+          <w:rFonts w:cstheme="minorHAnsi"/>
+          <w:sz w:val="28"/>
+          <w:szCs w:val="28"/>
+        </w:rPr>
+        <w:t>4</w:t>
+      </w:r>
+      <w:bookmarkStart w:id="0" w:name="_GoBack"/>
+      <w:bookmarkEnd w:id="0"/>
     </w:p>
     <w:p>
       <w:pPr>
@@ -3024,4 +3083,16 @@
     </a:ext>
   </a:extLst>
 </a:theme>
+</file>
+
+<file path=customXml/item1.xml><?xml version="1.0" encoding="utf-8"?>
+<b:Sources xmlns:b="http://schemas.openxmlformats.org/officeDocument/2006/bibliography" xmlns="http://schemas.openxmlformats.org/officeDocument/2006/bibliography" SelectedStyle="\APASixthEditionOfficeOnline.xsl" StyleName="APA" Version="6"/>
+</file>
+
+<file path=customXml/itemProps1.xml><?xml version="1.0" encoding="utf-8"?>
+<ds:datastoreItem xmlns:ds="http://schemas.openxmlformats.org/officeDocument/2006/customXml" ds:itemID="{C587F018-CC67-4256-9A9A-3FE2A29779F6}">
+  <ds:schemaRefs>
+    <ds:schemaRef ds:uri="http://schemas.openxmlformats.org/officeDocument/2006/bibliography"/>
+  </ds:schemaRefs>
+</ds:datastoreItem>
 </file>
</xml_diff>